<commit_message>
Segundo comit para el guardado correcto del examen
</commit_message>
<xml_diff>
--- a/Examen PLSQL.docx
+++ b/Examen PLSQL.docx
@@ -9,9 +9,17 @@
           <w:lang w:eastAsia="es-MX"/>
         </w:rPr>
         <w:drawing>
-          <wp:inline distT="0" distB="0" distL="0" distR="0" wp14:anchorId="18EE9F74" wp14:editId="259B1DDF">
-            <wp:extent cx="6978596" cy="2115403"/>
-            <wp:effectExtent l="0" t="0" r="0" b="0"/>
+          <wp:anchor distT="0" distB="0" distL="114300" distR="114300" simplePos="0" relativeHeight="251658240" behindDoc="1" locked="0" layoutInCell="1" allowOverlap="1" wp14:anchorId="1FADBEFB" wp14:editId="0B61509A">
+            <wp:simplePos x="0" y="0"/>
+            <wp:positionH relativeFrom="margin">
+              <wp:posOffset>-422910</wp:posOffset>
+            </wp:positionH>
+            <wp:positionV relativeFrom="paragraph">
+              <wp:posOffset>-204470</wp:posOffset>
+            </wp:positionV>
+            <wp:extent cx="6666230" cy="2657475"/>
+            <wp:effectExtent l="0" t="0" r="1270" b="9525"/>
+            <wp:wrapNone/>
             <wp:docPr id="1" name="Imagen 1" descr="e:\Users\hgonzalezr\Documents\GS\Diagrama_entidad_relacion.PNG"/>
             <wp:cNvGraphicFramePr>
               <a:graphicFrameLocks xmlns:a="http://schemas.openxmlformats.org/drawingml/2006/main" noChangeAspect="1"/>
@@ -26,7 +34,13 @@
                     </pic:cNvPicPr>
                   </pic:nvPicPr>
                   <pic:blipFill>
-                    <a:blip r:embed="rId5"/>
+                    <a:blip r:embed="rId5">
+                      <a:extLst>
+                        <a:ext uri="{28A0092B-C50C-407E-A947-70E740481C1C}">
+                          <a14:useLocalDpi xmlns:a14="http://schemas.microsoft.com/office/drawing/2010/main" val="0"/>
+                        </a:ext>
+                      </a:extLst>
+                    </a:blip>
                     <a:srcRect/>
                     <a:stretch>
                       <a:fillRect/>
@@ -35,7 +49,7 @@
                   <pic:spPr bwMode="auto">
                     <a:xfrm>
                       <a:off x="0" y="0"/>
-                      <a:ext cx="6992410" cy="2119590"/>
+                      <a:ext cx="6666230" cy="2657475"/>
                     </a:xfrm>
                     <a:prstGeom prst="rect">
                       <a:avLst/>
@@ -51,9 +65,55 @@
                 </pic:pic>
               </a:graphicData>
             </a:graphic>
-          </wp:inline>
+            <wp14:sizeRelH relativeFrom="margin">
+              <wp14:pctWidth>0</wp14:pctWidth>
+            </wp14:sizeRelH>
+            <wp14:sizeRelV relativeFrom="margin">
+              <wp14:pctHeight>0</wp14:pctHeight>
+            </wp14:sizeRelV>
+          </wp:anchor>
         </w:drawing>
       </w:r>
+    </w:p>
+    <w:p>
+      <w:pPr>
+        <w:rPr>
+          <w:b/>
+          <w:sz w:val="28"/>
+        </w:rPr>
+      </w:pPr>
+    </w:p>
+    <w:p>
+      <w:pPr>
+        <w:rPr>
+          <w:b/>
+          <w:sz w:val="28"/>
+        </w:rPr>
+      </w:pPr>
+    </w:p>
+    <w:p>
+      <w:pPr>
+        <w:rPr>
+          <w:b/>
+          <w:sz w:val="28"/>
+        </w:rPr>
+      </w:pPr>
+    </w:p>
+    <w:p>
+      <w:pPr>
+        <w:rPr>
+          <w:b/>
+          <w:sz w:val="28"/>
+        </w:rPr>
+      </w:pPr>
+    </w:p>
+    <w:p>
+      <w:pPr>
+        <w:rPr>
+          <w:b/>
+          <w:sz w:val="28"/>
+        </w:rPr>
+      </w:pPr>
     </w:p>
     <w:p>
       <w:pPr>
@@ -152,19 +212,7 @@
           <w:rPr>
             <w:rStyle w:val="Hipervnculo"/>
           </w:rPr>
-          <w:t>https://oracle.readthed</w:t>
-        </w:r>
-        <w:r>
-          <w:rPr>
-            <w:rStyle w:val="Hipervnculo"/>
-          </w:rPr>
-          <w:t>o</w:t>
-        </w:r>
-        <w:r>
-          <w:rPr>
-            <w:rStyle w:val="Hipervnculo"/>
-          </w:rPr>
-          <w:t>cs.io/en/latest/sql/basics/style-guide.html</w:t>
+          <w:t>https://oracle.readthedocs.io/en/latest/sql/basics/style-guide.html</w:t>
         </w:r>
       </w:hyperlink>
       <w:r>
@@ -392,8 +440,6 @@
       <w:pPr>
         <w:pStyle w:val="Prrafodelista"/>
       </w:pPr>
-      <w:bookmarkStart w:id="0" w:name="_GoBack"/>
-      <w:bookmarkEnd w:id="0"/>
     </w:p>
     <w:p>
       <w:pPr>
@@ -615,11 +661,29 @@
     <w:p>
       <w:pPr>
         <w:pStyle w:val="Prrafodelista"/>
+      </w:pPr>
+      <w:r>
+        <w:t xml:space="preserve">Enlace al repositorio </w:t>
+      </w:r>
+      <w:hyperlink r:id="rId11" w:history="1">
+        <w:r>
+          <w:rPr>
+            <w:rStyle w:val="Hipervnculo"/>
+          </w:rPr>
+          <w:t>https://github.com/CarlosJuarez98/ExamenEmpresa.git</w:t>
+        </w:r>
+      </w:hyperlink>
+    </w:p>
+    <w:p>
+      <w:pPr>
+        <w:pStyle w:val="Prrafodelista"/>
         <w:numPr>
           <w:ilvl w:val="0"/>
           <w:numId w:val="3"/>
         </w:numPr>
       </w:pPr>
+      <w:bookmarkStart w:id="0" w:name="_GoBack"/>
+      <w:bookmarkEnd w:id="0"/>
       <w:r>
         <w:t xml:space="preserve">Como tu primer </w:t>
       </w:r>

</xml_diff>